<commit_message>
Process report - Intro, Project description, execution, critique and supervision
</commit_message>
<xml_diff>
--- a/Documentation/5 - Test/Acceptance-text.docx
+++ b/Documentation/5 - Test/Acceptance-text.docx
@@ -1,6 +1,6 @@
 
 <file path=word/document.xml><?xml version="1.0" encoding="utf-8"?>
-<w:document xmlns:wpc="http://schemas.microsoft.com/office/word/2010/wordprocessingCanvas" xmlns:cx="http://schemas.microsoft.com/office/drawing/2014/chartex" xmlns:cx1="http://schemas.microsoft.com/office/drawing/2015/9/8/chartex" xmlns:cx2="http://schemas.microsoft.com/office/drawing/2015/10/21/chartex" xmlns:cx3="http://schemas.microsoft.com/office/drawing/2016/5/9/chartex" xmlns:cx4="http://schemas.microsoft.com/office/drawing/2016/5/10/chartex" xmlns:cx5="http://schemas.microsoft.com/office/drawing/2016/5/11/chartex" xmlns:cx6="http://schemas.microsoft.com/office/drawing/2016/5/12/chartex" xmlns:cx7="http://schemas.microsoft.com/office/drawing/2016/5/13/chartex" xmlns:cx8="http://schemas.microsoft.com/office/drawing/2016/5/14/chartex" xmlns:mc="http://schemas.openxmlformats.org/markup-compatibility/2006" xmlns:aink="http://schemas.microsoft.com/office/drawing/2016/ink" xmlns:am3d="http://schemas.microsoft.com/office/drawing/2017/model3d" xmlns:o="urn:schemas-microsoft-com:office:office" xmlns:r="http://schemas.openxmlformats.org/officeDocument/2006/relationships" xmlns:m="http://schemas.openxmlformats.org/officeDocument/2006/math" xmlns:v="urn:schemas-microsoft-com:vml" xmlns:wp14="http://schemas.microsoft.com/office/word/2010/wordprocessingDrawing" xmlns:wp="http://schemas.openxmlformats.org/drawingml/2006/wordprocessingDrawing" xmlns:w10="urn:schemas-microsoft-com:office:word" xmlns:w="http://schemas.openxmlformats.org/wordprocessingml/2006/main" xmlns:w14="http://schemas.microsoft.com/office/word/2010/wordml" xmlns:w15="http://schemas.microsoft.com/office/word/2012/wordml" xmlns:w16cid="http://schemas.microsoft.com/office/word/2016/wordml/cid" xmlns:w16se="http://schemas.microsoft.com/office/word/2015/wordml/symex" xmlns:wpg="http://schemas.microsoft.com/office/word/2010/wordprocessingGroup" xmlns:wpi="http://schemas.microsoft.com/office/word/2010/wordprocessingInk" xmlns:wne="http://schemas.microsoft.com/office/word/2006/wordml" xmlns:wps="http://schemas.microsoft.com/office/word/2010/wordprocessingShape" mc:Ignorable="w14 w15 w16se w16cid wp14">
+<w:document xmlns:wpc="http://schemas.microsoft.com/office/word/2010/wordprocessingCanvas" xmlns:cx="http://schemas.microsoft.com/office/drawing/2014/chartex" xmlns:cx1="http://schemas.microsoft.com/office/drawing/2015/9/8/chartex" xmlns:cx2="http://schemas.microsoft.com/office/drawing/2015/10/21/chartex" xmlns:cx3="http://schemas.microsoft.com/office/drawing/2016/5/9/chartex" xmlns:cx4="http://schemas.microsoft.com/office/drawing/2016/5/10/chartex" xmlns:cx5="http://schemas.microsoft.com/office/drawing/2016/5/11/chartex" xmlns:cx6="http://schemas.microsoft.com/office/drawing/2016/5/12/chartex" xmlns:cx7="http://schemas.microsoft.com/office/drawing/2016/5/13/chartex" xmlns:cx8="http://schemas.microsoft.com/office/drawing/2016/5/14/chartex" xmlns:mc="http://schemas.openxmlformats.org/markup-compatibility/2006" xmlns:aink="http://schemas.microsoft.com/office/drawing/2016/ink" xmlns:am3d="http://schemas.microsoft.com/office/drawing/2017/model3d" xmlns:o="urn:schemas-microsoft-com:office:office" xmlns:r="http://schemas.openxmlformats.org/officeDocument/2006/relationships" xmlns:m="http://schemas.openxmlformats.org/officeDocument/2006/math" xmlns:v="urn:schemas-microsoft-com:vml" xmlns:wp14="http://schemas.microsoft.com/office/word/2010/wordprocessingDrawing" xmlns:wp="http://schemas.openxmlformats.org/drawingml/2006/wordprocessingDrawing" xmlns:w10="urn:schemas-microsoft-com:office:word" xmlns:w="http://schemas.openxmlformats.org/wordprocessingml/2006/main" xmlns:w14="http://schemas.microsoft.com/office/word/2010/wordml" xmlns:w15="http://schemas.microsoft.com/office/word/2012/wordml" xmlns:w16cex="http://schemas.microsoft.com/office/word/2018/wordml/cex" xmlns:w16cid="http://schemas.microsoft.com/office/word/2016/wordml/cid" xmlns:w16="http://schemas.microsoft.com/office/word/2018/wordml" xmlns:w16se="http://schemas.microsoft.com/office/word/2015/wordml/symex" xmlns:wpg="http://schemas.microsoft.com/office/word/2010/wordprocessingGroup" xmlns:wpi="http://schemas.microsoft.com/office/word/2010/wordprocessingInk" xmlns:wne="http://schemas.microsoft.com/office/word/2006/wordml" xmlns:wps="http://schemas.microsoft.com/office/word/2010/wordprocessingShape" mc:Ignorable="w14 w15 w16se w16cid w16 w16cex wp14">
   <w:body>
     <w:p>
       <w:pPr>
@@ -22,8 +22,6 @@
       <w:r>
         <w:t xml:space="preserve">s </w:t>
       </w:r>
-      <w:bookmarkStart w:id="0" w:name="_GoBack"/>
-      <w:bookmarkEnd w:id="0"/>
       <w:r>
         <w:t>we failed to complete.</w:t>
       </w:r>
@@ -64,21 +62,7 @@
                 <w:b/>
                 <w:bCs/>
               </w:rPr>
-              <w:t>Result (Succe</w:t>
-            </w:r>
-            <w:r>
-              <w:rPr>
-                <w:b/>
-                <w:bCs/>
-              </w:rPr>
-              <w:t>s</w:t>
-            </w:r>
-            <w:r>
-              <w:rPr>
-                <w:b/>
-                <w:bCs/>
-              </w:rPr>
-              <w:t>sful or Failed)</w:t>
+              <w:t>Result (Successful or Failed)</w:t>
             </w:r>
           </w:p>
         </w:tc>
@@ -358,7 +342,15 @@
             <w:tcW w:w="4531" w:type="dxa"/>
           </w:tcPr>
           <w:p>
-            <w:r>
+            <w:pPr>
+              <w:rPr>
+                <w:color w:val="FF0000"/>
+              </w:rPr>
+            </w:pPr>
+            <w:r>
+              <w:rPr>
+                <w:color w:val="FF0000"/>
+              </w:rPr>
               <w:t>13</w:t>
             </w:r>
           </w:p>
@@ -368,7 +360,15 @@
             <w:tcW w:w="4531" w:type="dxa"/>
           </w:tcPr>
           <w:p>
-            <w:r>
+            <w:pPr>
+              <w:rPr>
+                <w:color w:val="FF0000"/>
+              </w:rPr>
+            </w:pPr>
+            <w:r>
+              <w:rPr>
+                <w:color w:val="FF0000"/>
+              </w:rPr>
               <w:t>Failed</w:t>
             </w:r>
           </w:p>
@@ -402,7 +402,15 @@
             <w:tcW w:w="4531" w:type="dxa"/>
           </w:tcPr>
           <w:p>
-            <w:r>
+            <w:pPr>
+              <w:rPr>
+                <w:color w:val="FF0000"/>
+              </w:rPr>
+            </w:pPr>
+            <w:r>
+              <w:rPr>
+                <w:color w:val="FF0000"/>
+              </w:rPr>
               <w:t>15</w:t>
             </w:r>
           </w:p>
@@ -412,7 +420,15 @@
             <w:tcW w:w="4531" w:type="dxa"/>
           </w:tcPr>
           <w:p>
-            <w:r>
+            <w:pPr>
+              <w:rPr>
+                <w:color w:val="FF0000"/>
+              </w:rPr>
+            </w:pPr>
+            <w:r>
+              <w:rPr>
+                <w:color w:val="FF0000"/>
+              </w:rPr>
               <w:t>Successful</w:t>
             </w:r>
           </w:p>
@@ -490,7 +506,15 @@
             <w:tcW w:w="4531" w:type="dxa"/>
           </w:tcPr>
           <w:p>
-            <w:r>
+            <w:pPr>
+              <w:rPr>
+                <w:color w:val="FF0000"/>
+              </w:rPr>
+            </w:pPr>
+            <w:r>
+              <w:rPr>
+                <w:color w:val="FF0000"/>
+              </w:rPr>
               <w:t>19</w:t>
             </w:r>
           </w:p>
@@ -500,7 +524,15 @@
             <w:tcW w:w="4531" w:type="dxa"/>
           </w:tcPr>
           <w:p>
-            <w:r>
+            <w:pPr>
+              <w:rPr>
+                <w:color w:val="FF0000"/>
+              </w:rPr>
+            </w:pPr>
+            <w:r>
+              <w:rPr>
+                <w:color w:val="FF0000"/>
+              </w:rPr>
               <w:t>Successful</w:t>
             </w:r>
           </w:p>
@@ -629,7 +661,7 @@
 </file>
 
 <file path=word/styles.xml><?xml version="1.0" encoding="utf-8"?>
-<w:styles xmlns:mc="http://schemas.openxmlformats.org/markup-compatibility/2006" xmlns:r="http://schemas.openxmlformats.org/officeDocument/2006/relationships" xmlns:w="http://schemas.openxmlformats.org/wordprocessingml/2006/main" xmlns:w14="http://schemas.microsoft.com/office/word/2010/wordml" xmlns:w15="http://schemas.microsoft.com/office/word/2012/wordml" xmlns:w16cid="http://schemas.microsoft.com/office/word/2016/wordml/cid" xmlns:w16se="http://schemas.microsoft.com/office/word/2015/wordml/symex" mc:Ignorable="w14 w15 w16se w16cid">
+<w:styles xmlns:mc="http://schemas.openxmlformats.org/markup-compatibility/2006" xmlns:r="http://schemas.openxmlformats.org/officeDocument/2006/relationships" xmlns:w="http://schemas.openxmlformats.org/wordprocessingml/2006/main" xmlns:w14="http://schemas.microsoft.com/office/word/2010/wordml" xmlns:w15="http://schemas.microsoft.com/office/word/2012/wordml" xmlns:w16cex="http://schemas.microsoft.com/office/word/2018/wordml/cex" xmlns:w16cid="http://schemas.microsoft.com/office/word/2016/wordml/cid" xmlns:w16="http://schemas.microsoft.com/office/word/2018/wordml" xmlns:w16se="http://schemas.microsoft.com/office/word/2015/wordml/symex" mc:Ignorable="w14 w15 w16se w16cid w16 w16cex">
   <w:docDefaults>
     <w:rPrDefault>
       <w:rPr>

</xml_diff>